<commit_message>
File name correction and page update
</commit_message>
<xml_diff>
--- a/docs/IncubatorSteps.docx
+++ b/docs/IncubatorSteps.docx
@@ -184,53 +184,15 @@
                 <w:szCs w:val="24"/>
                 <w:lang w:val="en-GB"/>
               </w:rPr>
-              <w:t xml:space="preserve">EN – </w:t>
-            </w:r>
-            <w:r>
-              <w:rPr>
-                <w:b/>
-                <w:bCs/>
+              <w:t xml:space="preserve">EN – Gluing and sealing walls. </w:t>
+            </w:r>
+            <w:r>
+              <w:rPr>
                 <w:sz w:val="24"/>
                 <w:szCs w:val="24"/>
                 <w:lang w:val="en-GB"/>
               </w:rPr>
-              <w:t>Gluing and sealing walls.</w:t>
-            </w:r>
-            <w:r>
-              <w:rPr>
-                <w:b/>
-                <w:bCs/>
-                <w:sz w:val="24"/>
-                <w:szCs w:val="24"/>
-                <w:lang w:val="en-GB"/>
-              </w:rPr>
-              <w:t xml:space="preserve"> </w:t>
-            </w:r>
-            <w:r>
-              <w:rPr>
-                <w:sz w:val="24"/>
-                <w:szCs w:val="24"/>
-                <w:lang w:val="en-GB"/>
-              </w:rPr>
-              <w:t xml:space="preserve">Position the </w:t>
-            </w:r>
-            <w:proofErr w:type="gramStart"/>
-            <w:r>
-              <w:rPr>
-                <w:sz w:val="24"/>
-                <w:szCs w:val="24"/>
-                <w:lang w:val="en-GB"/>
-              </w:rPr>
-              <w:t>plates</w:t>
-            </w:r>
-            <w:proofErr w:type="gramEnd"/>
-            <w:r>
-              <w:rPr>
-                <w:sz w:val="24"/>
-                <w:szCs w:val="24"/>
-                <w:lang w:val="en-GB"/>
-              </w:rPr>
-              <w:t xml:space="preserve"> accordingly, ensuring a 90° angle between them.</w:t>
+              <w:t>Position the plates accordingly, ensuring a 90° angle between them.</w:t>
             </w:r>
             <w:r>
               <w:rPr>
@@ -605,7 +567,6 @@
             <w:pPr>
               <w:rPr>
                 <w:noProof/>
-                <w:lang w:val="en-GB"/>
               </w:rPr>
             </w:pPr>
           </w:p>
@@ -1046,15 +1007,7 @@
                 <w:szCs w:val="24"/>
                 <w:lang w:val="en-GB"/>
               </w:rPr>
-              <w:t xml:space="preserve"> </w:t>
-            </w:r>
-            <w:r>
-              <w:rPr>
-                <w:sz w:val="24"/>
-                <w:szCs w:val="24"/>
-                <w:lang w:val="en-GB"/>
-              </w:rPr>
-              <w:t>Be careful that the resin applied is only injected into the indicated notches. Avoid using excess resin that could affect the nut thread.</w:t>
+              <w:t xml:space="preserve"> Be careful that the resin applied is only injected into the indicated notches. Avoid using excess resin that could affect the nut thread.</w:t>
             </w:r>
           </w:p>
         </w:tc>
@@ -1320,17 +1273,7 @@
                 <w:szCs w:val="24"/>
                 <w:lang w:val="en-GB"/>
               </w:rPr>
-              <w:t xml:space="preserve">EN – </w:t>
-            </w:r>
-            <w:r>
-              <w:rPr>
-                <w:b/>
-                <w:bCs/>
-                <w:sz w:val="24"/>
-                <w:szCs w:val="24"/>
-                <w:lang w:val="en-GB"/>
-              </w:rPr>
-              <w:t xml:space="preserve">Gluing the screw cubes. </w:t>
+              <w:t xml:space="preserve">EN – Gluing the screw cubes. </w:t>
             </w:r>
             <w:r>
               <w:rPr>
@@ -2518,6 +2461,353 @@
               </w:rPr>
               <w:lastRenderedPageBreak/>
               <w:drawing>
+                <wp:inline distT="0" distB="0" distL="0" distR="0" wp14:anchorId="45ECFE0C" wp14:editId="2FDAECE0">
+                  <wp:extent cx="335280" cy="381000"/>
+                  <wp:effectExtent l="0" t="0" r="7620" b="0"/>
+                  <wp:docPr id="132647944" name="Picture 2">
+                    <a:extLst xmlns:a="http://schemas.openxmlformats.org/drawingml/2006/main">
+                      <a:ext uri="{FF2B5EF4-FFF2-40B4-BE49-F238E27FC236}">
+                        <a16:creationId xmlns:a16="http://schemas.microsoft.com/office/drawing/2014/main" id="{01B424FE-B236-FD3F-12E6-106F239C73EA}"/>
+                      </a:ext>
+                    </a:extLst>
+                  </wp:docPr>
+                  <wp:cNvGraphicFramePr>
+                    <a:graphicFrameLocks xmlns:a="http://schemas.openxmlformats.org/drawingml/2006/main" noChangeAspect="1"/>
+                  </wp:cNvGraphicFramePr>
+                  <a:graphic xmlns:a="http://schemas.openxmlformats.org/drawingml/2006/main">
+                    <a:graphicData uri="http://schemas.openxmlformats.org/drawingml/2006/picture">
+                      <pic:pic xmlns:pic="http://schemas.openxmlformats.org/drawingml/2006/picture">
+                        <pic:nvPicPr>
+                          <pic:cNvPr id="3" name="Picture 2">
+                            <a:extLst>
+                              <a:ext uri="{FF2B5EF4-FFF2-40B4-BE49-F238E27FC236}">
+                                <a16:creationId xmlns:a16="http://schemas.microsoft.com/office/drawing/2014/main" id="{01B424FE-B236-FD3F-12E6-106F239C73EA}"/>
+                              </a:ext>
+                            </a:extLst>
+                          </pic:cNvPr>
+                          <pic:cNvPicPr>
+                            <a:picLocks noChangeAspect="1"/>
+                          </pic:cNvPicPr>
+                        </pic:nvPicPr>
+                        <pic:blipFill>
+                          <a:blip r:embed="rId25"/>
+                          <a:stretch>
+                            <a:fillRect/>
+                          </a:stretch>
+                        </pic:blipFill>
+                        <pic:spPr>
+                          <a:xfrm>
+                            <a:off x="0" y="0"/>
+                            <a:ext cx="335280" cy="381000"/>
+                          </a:xfrm>
+                          <a:prstGeom prst="rect">
+                            <a:avLst/>
+                          </a:prstGeom>
+                        </pic:spPr>
+                      </pic:pic>
+                    </a:graphicData>
+                  </a:graphic>
+                </wp:inline>
+              </w:drawing>
+            </w:r>
+          </w:p>
+        </w:tc>
+        <w:tc>
+          <w:tcPr>
+            <w:tcW w:w="13644" w:type="dxa"/>
+            <w:gridSpan w:val="3"/>
+          </w:tcPr>
+          <w:p>
+            <w:pPr>
+              <w:spacing w:line="276" w:lineRule="auto"/>
+            </w:pPr>
+          </w:p>
+        </w:tc>
+      </w:tr>
+      <w:tr>
+        <w:tc>
+          <w:tcPr>
+            <w:tcW w:w="756" w:type="dxa"/>
+          </w:tcPr>
+          <w:p>
+            <w:pPr>
+              <w:rPr>
+                <w:noProof/>
+              </w:rPr>
+            </w:pPr>
+          </w:p>
+        </w:tc>
+        <w:tc>
+          <w:tcPr>
+            <w:tcW w:w="13644" w:type="dxa"/>
+            <w:gridSpan w:val="3"/>
+          </w:tcPr>
+          <w:p>
+            <w:pPr>
+              <w:spacing w:line="276" w:lineRule="auto"/>
+              <w:rPr>
+                <w:b/>
+                <w:bCs/>
+                <w:sz w:val="24"/>
+                <w:szCs w:val="24"/>
+                <w:lang w:val="en-GB"/>
+              </w:rPr>
+            </w:pPr>
+          </w:p>
+        </w:tc>
+      </w:tr>
+      <w:tr>
+        <w:tc>
+          <w:tcPr>
+            <w:tcW w:w="14400" w:type="dxa"/>
+            <w:gridSpan w:val="4"/>
+          </w:tcPr>
+          <w:p>
+            <w:pPr>
+              <w:jc w:val="center"/>
+            </w:pPr>
+            <w:r>
+              <w:rPr>
+                <w:noProof/>
+              </w:rPr>
+              <w:drawing>
+                <wp:inline distT="0" distB="0" distL="0" distR="0" wp14:anchorId="5C86EAF3" wp14:editId="5A417DF5">
+                  <wp:extent cx="2804400" cy="2804400"/>
+                  <wp:effectExtent l="0" t="0" r="0" b="0"/>
+                  <wp:docPr id="632787317" name="Picture 1"/>
+                  <wp:cNvGraphicFramePr>
+                    <a:graphicFrameLocks xmlns:a="http://schemas.openxmlformats.org/drawingml/2006/main" noChangeAspect="1"/>
+                  </wp:cNvGraphicFramePr>
+                  <a:graphic xmlns:a="http://schemas.openxmlformats.org/drawingml/2006/main">
+                    <a:graphicData uri="http://schemas.openxmlformats.org/drawingml/2006/picture">
+                      <pic:pic xmlns:pic="http://schemas.openxmlformats.org/drawingml/2006/picture">
+                        <pic:nvPicPr>
+                          <pic:cNvPr id="0" name="Picture 1"/>
+                          <pic:cNvPicPr>
+                            <a:picLocks noChangeAspect="1" noChangeArrowheads="1"/>
+                          </pic:cNvPicPr>
+                        </pic:nvPicPr>
+                        <pic:blipFill>
+                          <a:blip r:embed="rId26" cstate="print">
+                            <a:extLst>
+                              <a:ext uri="{28A0092B-C50C-407E-A947-70E740481C1C}">
+                                <a14:useLocalDpi xmlns:a14="http://schemas.microsoft.com/office/drawing/2010/main" val="0"/>
+                              </a:ext>
+                            </a:extLst>
+                          </a:blip>
+                          <a:srcRect/>
+                          <a:stretch>
+                            <a:fillRect/>
+                          </a:stretch>
+                        </pic:blipFill>
+                        <pic:spPr bwMode="auto">
+                          <a:xfrm>
+                            <a:off x="0" y="0"/>
+                            <a:ext cx="2804400" cy="2804400"/>
+                          </a:xfrm>
+                          <a:prstGeom prst="rect">
+                            <a:avLst/>
+                          </a:prstGeom>
+                          <a:noFill/>
+                          <a:ln>
+                            <a:noFill/>
+                          </a:ln>
+                        </pic:spPr>
+                      </pic:pic>
+                    </a:graphicData>
+                  </a:graphic>
+                </wp:inline>
+              </w:drawing>
+            </w:r>
+            <w:r>
+              <w:t xml:space="preserve">         </w:t>
+            </w:r>
+            <w:r>
+              <w:rPr>
+                <w:noProof/>
+              </w:rPr>
+              <w:drawing>
+                <wp:inline distT="0" distB="0" distL="0" distR="0" wp14:anchorId="27EC5828" wp14:editId="375B661D">
+                  <wp:extent cx="2804400" cy="2804400"/>
+                  <wp:effectExtent l="0" t="0" r="0" b="0"/>
+                  <wp:docPr id="67890010" name="Picture 2"/>
+                  <wp:cNvGraphicFramePr>
+                    <a:graphicFrameLocks xmlns:a="http://schemas.openxmlformats.org/drawingml/2006/main" noChangeAspect="1"/>
+                  </wp:cNvGraphicFramePr>
+                  <a:graphic xmlns:a="http://schemas.openxmlformats.org/drawingml/2006/main">
+                    <a:graphicData uri="http://schemas.openxmlformats.org/drawingml/2006/picture">
+                      <pic:pic xmlns:pic="http://schemas.openxmlformats.org/drawingml/2006/picture">
+                        <pic:nvPicPr>
+                          <pic:cNvPr id="0" name="Picture 2"/>
+                          <pic:cNvPicPr>
+                            <a:picLocks noChangeAspect="1" noChangeArrowheads="1"/>
+                          </pic:cNvPicPr>
+                        </pic:nvPicPr>
+                        <pic:blipFill>
+                          <a:blip r:embed="rId27" cstate="print">
+                            <a:extLst>
+                              <a:ext uri="{28A0092B-C50C-407E-A947-70E740481C1C}">
+                                <a14:useLocalDpi xmlns:a14="http://schemas.microsoft.com/office/drawing/2010/main" val="0"/>
+                              </a:ext>
+                            </a:extLst>
+                          </a:blip>
+                          <a:srcRect/>
+                          <a:stretch>
+                            <a:fillRect/>
+                          </a:stretch>
+                        </pic:blipFill>
+                        <pic:spPr bwMode="auto">
+                          <a:xfrm>
+                            <a:off x="0" y="0"/>
+                            <a:ext cx="2804400" cy="2804400"/>
+                          </a:xfrm>
+                          <a:prstGeom prst="rect">
+                            <a:avLst/>
+                          </a:prstGeom>
+                          <a:noFill/>
+                          <a:ln>
+                            <a:noFill/>
+                          </a:ln>
+                        </pic:spPr>
+                      </pic:pic>
+                    </a:graphicData>
+                  </a:graphic>
+                </wp:inline>
+              </w:drawing>
+            </w:r>
+          </w:p>
+        </w:tc>
+      </w:tr>
+      <w:tr>
+        <w:tc>
+          <w:tcPr>
+            <w:tcW w:w="768" w:type="dxa"/>
+            <w:gridSpan w:val="2"/>
+          </w:tcPr>
+          <w:p>
+            <w:r>
+              <w:rPr>
+                <w:noProof/>
+              </w:rPr>
+              <w:drawing>
+                <wp:inline distT="0" distB="0" distL="0" distR="0" wp14:anchorId="27A4E16B" wp14:editId="7B6892F8">
+                  <wp:extent cx="350520" cy="396240"/>
+                  <wp:effectExtent l="0" t="0" r="0" b="0"/>
+                  <wp:docPr id="1275296046" name="Picture 8">
+                    <a:extLst xmlns:a="http://schemas.openxmlformats.org/drawingml/2006/main">
+                      <a:ext uri="{FF2B5EF4-FFF2-40B4-BE49-F238E27FC236}">
+                        <a16:creationId xmlns:a16="http://schemas.microsoft.com/office/drawing/2014/main" id="{49F91DBF-3EDD-BC4A-BCDB-6F1D60BC5902}"/>
+                      </a:ext>
+                    </a:extLst>
+                  </wp:docPr>
+                  <wp:cNvGraphicFramePr>
+                    <a:graphicFrameLocks xmlns:a="http://schemas.openxmlformats.org/drawingml/2006/main" noChangeAspect="1"/>
+                  </wp:cNvGraphicFramePr>
+                  <a:graphic xmlns:a="http://schemas.openxmlformats.org/drawingml/2006/main">
+                    <a:graphicData uri="http://schemas.openxmlformats.org/drawingml/2006/picture">
+                      <pic:pic xmlns:pic="http://schemas.openxmlformats.org/drawingml/2006/picture">
+                        <pic:nvPicPr>
+                          <pic:cNvPr id="9" name="Picture 8">
+                            <a:extLst>
+                              <a:ext uri="{FF2B5EF4-FFF2-40B4-BE49-F238E27FC236}">
+                                <a16:creationId xmlns:a16="http://schemas.microsoft.com/office/drawing/2014/main" id="{49F91DBF-3EDD-BC4A-BCDB-6F1D60BC5902}"/>
+                              </a:ext>
+                            </a:extLst>
+                          </pic:cNvPr>
+                          <pic:cNvPicPr>
+                            <a:picLocks noChangeAspect="1"/>
+                          </pic:cNvPicPr>
+                        </pic:nvPicPr>
+                        <pic:blipFill>
+                          <a:blip r:embed="rId13"/>
+                          <a:stretch>
+                            <a:fillRect/>
+                          </a:stretch>
+                        </pic:blipFill>
+                        <pic:spPr>
+                          <a:xfrm>
+                            <a:off x="0" y="0"/>
+                            <a:ext cx="350520" cy="396240"/>
+                          </a:xfrm>
+                          <a:prstGeom prst="rect">
+                            <a:avLst/>
+                          </a:prstGeom>
+                        </pic:spPr>
+                      </pic:pic>
+                    </a:graphicData>
+                  </a:graphic>
+                </wp:inline>
+              </w:drawing>
+            </w:r>
+          </w:p>
+        </w:tc>
+        <w:tc>
+          <w:tcPr>
+            <w:tcW w:w="10806" w:type="dxa"/>
+          </w:tcPr>
+          <w:p>
+            <w:pPr>
+              <w:spacing w:line="276" w:lineRule="auto"/>
+            </w:pPr>
+          </w:p>
+        </w:tc>
+        <w:tc>
+          <w:tcPr>
+            <w:tcW w:w="2826" w:type="dxa"/>
+          </w:tcPr>
+          <w:p>
+            <w:pPr>
+              <w:jc w:val="right"/>
+            </w:pPr>
+          </w:p>
+        </w:tc>
+      </w:tr>
+    </w:tbl>
+    <w:p>
+      <w:pPr>
+        <w:rPr>
+          <w:lang w:val="en-GB"/>
+        </w:rPr>
+      </w:pPr>
+      <w:r>
+        <w:rPr>
+          <w:lang w:val="en-GB"/>
+        </w:rPr>
+        <w:br w:type="page"/>
+      </w:r>
+    </w:p>
+    <w:tbl>
+      <w:tblPr>
+        <w:tblStyle w:val="TableGrid"/>
+        <w:tblW w:w="0" w:type="auto"/>
+        <w:tblBorders>
+          <w:top w:val="none" w:sz="0" w:space="0" w:color="auto"/>
+          <w:left w:val="none" w:sz="0" w:space="0" w:color="auto"/>
+          <w:bottom w:val="none" w:sz="0" w:space="0" w:color="auto"/>
+          <w:right w:val="none" w:sz="0" w:space="0" w:color="auto"/>
+          <w:insideH w:val="none" w:sz="0" w:space="0" w:color="auto"/>
+          <w:insideV w:val="none" w:sz="0" w:space="0" w:color="auto"/>
+        </w:tblBorders>
+        <w:tblLook w:val="04A0" w:firstRow="1" w:lastRow="0" w:firstColumn="1" w:lastColumn="0" w:noHBand="0" w:noVBand="1"/>
+      </w:tblPr>
+      <w:tblGrid>
+        <w:gridCol w:w="756"/>
+        <w:gridCol w:w="12"/>
+        <w:gridCol w:w="10806"/>
+        <w:gridCol w:w="2826"/>
+      </w:tblGrid>
+      <w:tr>
+        <w:tc>
+          <w:tcPr>
+            <w:tcW w:w="756" w:type="dxa"/>
+          </w:tcPr>
+          <w:p>
+            <w:r>
+              <w:rPr>
+                <w:noProof/>
+              </w:rPr>
+              <w:lastRenderedPageBreak/>
+              <w:drawing>
                 <wp:inline distT="0" distB="0" distL="0" distR="0" wp14:anchorId="503E8711" wp14:editId="09D08254">
                   <wp:extent cx="335280" cy="381000"/>
                   <wp:effectExtent l="0" t="0" r="7620" b="0"/>
@@ -2695,7 +2985,7 @@
                           </pic:cNvPicPr>
                         </pic:nvPicPr>
                         <pic:blipFill>
-                          <a:blip r:embed="rId26" cstate="print">
+                          <a:blip r:embed="rId28" cstate="print">
                             <a:extLst>
                               <a:ext uri="{28A0092B-C50C-407E-A947-70E740481C1C}">
                                 <a14:useLocalDpi xmlns:a14="http://schemas.microsoft.com/office/drawing/2010/main" val="0"/>
@@ -2751,7 +3041,7 @@
                           </pic:cNvPicPr>
                         </pic:nvPicPr>
                         <pic:blipFill>
-                          <a:blip r:embed="rId27" cstate="print">
+                          <a:blip r:embed="rId29" cstate="print">
                             <a:extLst>
                               <a:ext uri="{28A0092B-C50C-407E-A947-70E740481C1C}">
                                 <a14:useLocalDpi xmlns:a14="http://schemas.microsoft.com/office/drawing/2010/main" val="0"/>
@@ -2807,7 +3097,7 @@
                           </pic:cNvPicPr>
                         </pic:nvPicPr>
                         <pic:blipFill>
-                          <a:blip r:embed="rId28" cstate="print">
+                          <a:blip r:embed="rId30" cstate="print">
                             <a:extLst>
                               <a:ext uri="{28A0092B-C50C-407E-A947-70E740481C1C}">
                                 <a14:useLocalDpi xmlns:a14="http://schemas.microsoft.com/office/drawing/2010/main" val="0"/>
@@ -2958,7 +3248,7 @@
                           </pic:cNvPicPr>
                         </pic:nvPicPr>
                         <pic:blipFill>
-                          <a:blip r:embed="rId29" cstate="print">
+                          <a:blip r:embed="rId31" cstate="print">
                             <a:extLst>
                               <a:ext uri="{28A0092B-C50C-407E-A947-70E740481C1C}">
                                 <a14:useLocalDpi xmlns:a14="http://schemas.microsoft.com/office/drawing/2010/main" val="0"/>
@@ -3060,7 +3350,7 @@
                           </pic:cNvPicPr>
                         </pic:nvPicPr>
                         <pic:blipFill>
-                          <a:blip r:embed="rId30"/>
+                          <a:blip r:embed="rId32"/>
                           <a:stretch>
                             <a:fillRect/>
                           </a:stretch>
@@ -3149,7 +3439,7 @@
                           </pic:cNvPicPr>
                         </pic:nvPicPr>
                         <pic:blipFill>
-                          <a:blip r:embed="rId31" cstate="print">
+                          <a:blip r:embed="rId33" cstate="print">
                             <a:extLst>
                               <a:ext uri="{28A0092B-C50C-407E-A947-70E740481C1C}">
                                 <a14:useLocalDpi xmlns:a14="http://schemas.microsoft.com/office/drawing/2010/main" val="0"/>
@@ -3205,7 +3495,7 @@
                           </pic:cNvPicPr>
                         </pic:nvPicPr>
                         <pic:blipFill>
-                          <a:blip r:embed="rId32" cstate="print">
+                          <a:blip r:embed="rId34" cstate="print">
                             <a:extLst>
                               <a:ext uri="{28A0092B-C50C-407E-A947-70E740481C1C}">
                                 <a14:useLocalDpi xmlns:a14="http://schemas.microsoft.com/office/drawing/2010/main" val="0"/>
@@ -3261,7 +3551,7 @@
                           </pic:cNvPicPr>
                         </pic:nvPicPr>
                         <pic:blipFill>
-                          <a:blip r:embed="rId33" cstate="print">
+                          <a:blip r:embed="rId35" cstate="print">
                             <a:extLst>
                               <a:ext uri="{28A0092B-C50C-407E-A947-70E740481C1C}">
                                 <a14:useLocalDpi xmlns:a14="http://schemas.microsoft.com/office/drawing/2010/main" val="0"/>
@@ -3405,7 +3695,7 @@
                           </pic:cNvPicPr>
                         </pic:nvPicPr>
                         <pic:blipFill>
-                          <a:blip r:embed="rId34" cstate="print">
+                          <a:blip r:embed="rId36" cstate="print">
                             <a:extLst>
                               <a:ext uri="{28A0092B-C50C-407E-A947-70E740481C1C}">
                                 <a14:useLocalDpi xmlns:a14="http://schemas.microsoft.com/office/drawing/2010/main" val="0"/>

</xml_diff>